<commit_message>
Update V3.9.1 [2022-01-28] Version Control Test Plan.docx
</commit_message>
<xml_diff>
--- a/รวม Control version/Test Plan/V3.9.1 [2022-01-28] Version Control Test Plan.docx
+++ b/รวม Control version/Test Plan/V3.9.1 [2022-01-28] Version Control Test Plan.docx
@@ -234,31 +234,7 @@
                 <w:sz w:val="32"/>
                 <w:szCs w:val="32"/>
               </w:rPr>
-              <w:t>3</w:t>
-            </w:r>
-            <w:r>
-              <w:rPr>
-                <w:rFonts w:ascii="TH Sarabun New" w:hAnsi="TH Sarabun New"/>
-                <w:sz w:val="32"/>
-                <w:szCs w:val="32"/>
-              </w:rPr>
-              <w:t>.</w:t>
-            </w:r>
-            <w:r>
-              <w:rPr>
-                <w:rFonts w:ascii="TH Sarabun New" w:hAnsi="TH Sarabun New"/>
-                <w:sz w:val="32"/>
-                <w:szCs w:val="32"/>
-              </w:rPr>
-              <w:t>9</w:t>
-            </w:r>
-            <w:r>
-              <w:rPr>
-                <w:rFonts w:ascii="TH Sarabun New" w:hAnsi="TH Sarabun New"/>
-                <w:sz w:val="32"/>
-                <w:szCs w:val="32"/>
-              </w:rPr>
-              <w:t>.1</w:t>
+              <w:t>4.4.1</w:t>
             </w:r>
           </w:p>
         </w:tc>
@@ -310,37 +286,12 @@
             </w:pPr>
             <w:r>
               <w:rPr>
-                <w:rFonts w:ascii="TH Sarabun New" w:hAnsi="TH Sarabun New"/>
-                <w:sz w:val="32"/>
-                <w:szCs w:val="32"/>
-              </w:rPr>
-              <w:t xml:space="preserve">26 </w:t>
-            </w:r>
-            <w:r>
-              <w:rPr>
-                <w:rFonts w:ascii="TH Sarabun New" w:hAnsi="TH Sarabun New" w:hint="cs"/>
-                <w:sz w:val="32"/>
-                <w:szCs w:val="32"/>
-                <w:cs/>
-              </w:rPr>
-              <w:t xml:space="preserve">มกราคม </w:t>
-            </w:r>
-            <w:r>
-              <w:rPr>
-                <w:rFonts w:ascii="TH Sarabun New" w:hAnsi="TH Sarabun New"/>
-                <w:sz w:val="32"/>
-                <w:szCs w:val="32"/>
-              </w:rPr>
-              <w:t>256</w:t>
-            </w:r>
-            <w:r>
-              <w:rPr>
-                <w:rFonts w:ascii="TH Sarabun New" w:hAnsi="TH Sarabun New" w:hint="cs"/>
-                <w:sz w:val="32"/>
-                <w:szCs w:val="32"/>
-                <w:cs/>
-              </w:rPr>
-              <w:t>5</w:t>
+                <w:rFonts w:ascii="TH Sarabun New" w:hAnsi="TH Sarabun New" w:hint="cs"/>
+                <w:sz w:val="32"/>
+                <w:szCs w:val="32"/>
+                <w:cs/>
+              </w:rPr>
+              <w:t>22 กุมภาพันธ์ 2565</w:t>
             </w:r>
           </w:p>
         </w:tc>
@@ -608,30 +559,20 @@
             <w:pPr>
               <w:jc w:val="center"/>
               <w:rPr>
-                <w:rFonts w:ascii="TH Sarabun New" w:hAnsi="TH Sarabun New"/>
-                <w:b/>
-                <w:bCs/>
-                <w:sz w:val="32"/>
-                <w:szCs w:val="32"/>
-                <w:cs/>
-              </w:rPr>
-            </w:pPr>
-            <w:r>
-              <w:rPr>
-                <w:rFonts w:ascii="TH Sarabun New" w:hAnsi="TH Sarabun New" w:hint="cs"/>
-                <w:sz w:val="32"/>
-                <w:szCs w:val="32"/>
-                <w:cs/>
-              </w:rPr>
-              <w:t>3</w:t>
-            </w:r>
-            <w:r>
-              <w:rPr>
-                <w:rFonts w:ascii="TH Sarabun New" w:hAnsi="TH Sarabun New"/>
-                <w:sz w:val="32"/>
-                <w:szCs w:val="32"/>
-              </w:rPr>
-              <w:t>.9.1</w:t>
+                <w:rFonts w:ascii="TH Sarabun New" w:hAnsi="TH Sarabun New" w:hint="cs"/>
+                <w:sz w:val="32"/>
+                <w:szCs w:val="32"/>
+                <w:cs/>
+              </w:rPr>
+            </w:pPr>
+            <w:r>
+              <w:rPr>
+                <w:rFonts w:ascii="TH Sarabun New" w:hAnsi="TH Sarabun New" w:hint="cs"/>
+                <w:sz w:val="32"/>
+                <w:szCs w:val="32"/>
+                <w:cs/>
+              </w:rPr>
+              <w:t>4.4.1</w:t>
             </w:r>
           </w:p>
         </w:tc>
@@ -647,47 +588,20 @@
             <w:pPr>
               <w:jc w:val="center"/>
               <w:rPr>
-                <w:rFonts w:ascii="TH Sarabun New" w:hAnsi="TH Sarabun New"/>
-                <w:b/>
-                <w:bCs/>
-                <w:sz w:val="32"/>
-                <w:szCs w:val="32"/>
-                <w:cs/>
-              </w:rPr>
-            </w:pPr>
-            <w:r>
-              <w:rPr>
-                <w:rFonts w:ascii="TH Sarabun New" w:hAnsi="TH Sarabun New"/>
-                <w:sz w:val="32"/>
-                <w:szCs w:val="32"/>
-              </w:rPr>
-              <w:t xml:space="preserve">26 </w:t>
-            </w:r>
-            <w:r>
-              <w:rPr>
-                <w:rFonts w:ascii="TH Sarabun New" w:hAnsi="TH Sarabun New" w:hint="cs"/>
-                <w:sz w:val="32"/>
-                <w:szCs w:val="32"/>
-                <w:cs/>
-              </w:rPr>
-              <w:t xml:space="preserve">มกราคม </w:t>
-            </w:r>
-            <w:r>
-              <w:rPr>
-                <w:rFonts w:ascii="TH Sarabun New" w:hAnsi="TH Sarabun New"/>
-                <w:sz w:val="32"/>
-                <w:szCs w:val="32"/>
-              </w:rPr>
-              <w:t>256</w:t>
-            </w:r>
-            <w:r>
-              <w:rPr>
-                <w:rFonts w:ascii="TH Sarabun New" w:hAnsi="TH Sarabun New" w:hint="cs"/>
-                <w:sz w:val="32"/>
-                <w:szCs w:val="32"/>
-                <w:cs/>
-              </w:rPr>
-              <w:t>5</w:t>
+                <w:rFonts w:ascii="TH Sarabun New" w:hAnsi="TH Sarabun New" w:hint="cs"/>
+                <w:sz w:val="32"/>
+                <w:szCs w:val="32"/>
+                <w:cs/>
+              </w:rPr>
+            </w:pPr>
+            <w:r>
+              <w:rPr>
+                <w:rFonts w:ascii="TH Sarabun New" w:hAnsi="TH Sarabun New" w:hint="cs"/>
+                <w:sz w:val="32"/>
+                <w:szCs w:val="32"/>
+                <w:cs/>
+              </w:rPr>
+              <w:t>22 กุมภาพันธ์ 2565</w:t>
             </w:r>
           </w:p>
         </w:tc>
@@ -702,9 +616,7 @@
           <w:p>
             <w:pPr>
               <w:rPr>
-                <w:rFonts w:ascii="TH Sarabun New" w:hAnsi="TH Sarabun New"/>
-                <w:b/>
-                <w:bCs/>
+                <w:rFonts w:ascii="TH Sarabun New" w:hAnsi="TH Sarabun New" w:hint="cs"/>
                 <w:sz w:val="32"/>
                 <w:szCs w:val="32"/>
                 <w:cs/>
@@ -733,39 +645,28 @@
             <w:pPr>
               <w:jc w:val="center"/>
               <w:rPr>
-                <w:rFonts w:ascii="TH Sarabun New" w:hAnsi="TH Sarabun New"/>
-                <w:b/>
-                <w:bCs/>
-                <w:sz w:val="32"/>
-                <w:szCs w:val="32"/>
-                <w:cs/>
-              </w:rPr>
-            </w:pPr>
-            <w:r>
-              <w:rPr>
-                <w:rFonts w:ascii="TH Sarabun New" w:hAnsi="TH Sarabun New"/>
-                <w:sz w:val="32"/>
-                <w:szCs w:val="32"/>
-                <w:cs/>
-              </w:rPr>
-              <w:t>ณัฐนันท์</w:t>
-            </w:r>
-            <w:r>
-              <w:rPr>
-                <w:rFonts w:ascii="TH Sarabun New" w:hAnsi="TH Sarabun New" w:hint="cs"/>
-                <w:sz w:val="32"/>
-                <w:szCs w:val="32"/>
-                <w:cs/>
-              </w:rPr>
-              <w:t xml:space="preserve"> </w:t>
-            </w:r>
-            <w:r>
-              <w:rPr>
-                <w:rFonts w:ascii="TH Sarabun New" w:hAnsi="TH Sarabun New"/>
-                <w:sz w:val="32"/>
-                <w:szCs w:val="32"/>
-              </w:rPr>
-              <w:t>(QA)</w:t>
+                <w:rFonts w:ascii="TH Sarabun New" w:hAnsi="TH Sarabun New" w:hint="cs"/>
+                <w:sz w:val="32"/>
+                <w:szCs w:val="32"/>
+                <w:cs/>
+              </w:rPr>
+            </w:pPr>
+            <w:r>
+              <w:rPr>
+                <w:rFonts w:ascii="TH Sarabun New" w:hAnsi="TH Sarabun New"/>
+                <w:sz w:val="32"/>
+                <w:szCs w:val="32"/>
+                <w:cs/>
+              </w:rPr>
+              <w:t>วรรัตน์</w:t>
+            </w:r>
+            <w:r>
+              <w:rPr>
+                <w:rFonts w:ascii="TH Sarabun New" w:hAnsi="TH Sarabun New"/>
+                <w:sz w:val="32"/>
+                <w:szCs w:val="32"/>
+              </w:rPr>
+              <w:t xml:space="preserve"> (QM)</w:t>
             </w:r>
           </w:p>
         </w:tc>
@@ -781,30 +682,27 @@
             <w:pPr>
               <w:jc w:val="center"/>
               <w:rPr>
-                <w:rFonts w:ascii="TH Sarabun New" w:hAnsi="TH Sarabun New"/>
-                <w:b/>
-                <w:bCs/>
-                <w:sz w:val="32"/>
-                <w:szCs w:val="32"/>
-                <w:cs/>
-              </w:rPr>
-            </w:pPr>
-            <w:r>
-              <w:rPr>
-                <w:rFonts w:ascii="TH Sarabun New" w:hAnsi="TH Sarabun New"/>
-                <w:sz w:val="32"/>
-                <w:szCs w:val="32"/>
-                <w:cs/>
-              </w:rPr>
-              <w:t>วรรัตน์</w:t>
-            </w:r>
-            <w:r>
-              <w:rPr>
-                <w:rFonts w:ascii="TH Sarabun New" w:hAnsi="TH Sarabun New"/>
-                <w:sz w:val="32"/>
-                <w:szCs w:val="32"/>
-              </w:rPr>
-              <w:t xml:space="preserve"> (QM)</w:t>
+                <w:rFonts w:ascii="TH Sarabun New" w:hAnsi="TH Sarabun New" w:hint="cs"/>
+                <w:sz w:val="32"/>
+                <w:szCs w:val="32"/>
+              </w:rPr>
+            </w:pPr>
+            <w:r>
+              <w:rPr>
+                <w:rFonts w:ascii="TH Sarabun New" w:hAnsi="TH Sarabun New" w:hint="cs"/>
+                <w:sz w:val="32"/>
+                <w:szCs w:val="32"/>
+                <w:cs/>
+              </w:rPr>
+              <w:t xml:space="preserve">ปรีชญา </w:t>
+            </w:r>
+            <w:r>
+              <w:rPr>
+                <w:rFonts w:ascii="TH Sarabun New" w:hAnsi="TH Sarabun New"/>
+                <w:sz w:val="32"/>
+                <w:szCs w:val="32"/>
+              </w:rPr>
+              <w:t>(PM)</w:t>
             </w:r>
           </w:p>
         </w:tc>
@@ -845,7 +743,7 @@
                 <w:sz w:val="32"/>
                 <w:szCs w:val="32"/>
               </w:rPr>
-              <w:t>.8.1</w:t>
+              <w:t>.9.1</w:t>
             </w:r>
           </w:p>
         </w:tc>
@@ -875,7 +773,7 @@
                 <w:sz w:val="32"/>
                 <w:szCs w:val="32"/>
               </w:rPr>
-              <w:t xml:space="preserve">21 </w:t>
+              <w:t xml:space="preserve">26 </w:t>
             </w:r>
             <w:r>
               <w:rPr>
@@ -962,15 +860,24 @@
                 <w:szCs w:val="32"/>
                 <w:cs/>
               </w:rPr>
-              <w:t>วรรัตน์</w:t>
-            </w:r>
-            <w:r>
-              <w:rPr>
-                <w:rFonts w:ascii="TH Sarabun New" w:hAnsi="TH Sarabun New"/>
-                <w:sz w:val="32"/>
-                <w:szCs w:val="32"/>
-              </w:rPr>
-              <w:t xml:space="preserve"> (QM)</w:t>
+              <w:t>ณัฐนันท์</w:t>
+            </w:r>
+            <w:r>
+              <w:rPr>
+                <w:rFonts w:ascii="TH Sarabun New" w:hAnsi="TH Sarabun New" w:hint="cs"/>
+                <w:sz w:val="32"/>
+                <w:szCs w:val="32"/>
+                <w:cs/>
+              </w:rPr>
+              <w:t xml:space="preserve"> </w:t>
+            </w:r>
+            <w:r>
+              <w:rPr>
+                <w:rFonts w:ascii="TH Sarabun New" w:hAnsi="TH Sarabun New"/>
+                <w:sz w:val="32"/>
+                <w:szCs w:val="32"/>
+              </w:rPr>
+              <w:t>(QA)</w:t>
             </w:r>
           </w:p>
         </w:tc>
@@ -996,20 +903,20 @@
             </w:pPr>
             <w:r>
               <w:rPr>
-                <w:rFonts w:ascii="TH Sarabun New" w:hAnsi="TH Sarabun New" w:hint="cs"/>
-                <w:sz w:val="32"/>
-                <w:szCs w:val="32"/>
-                <w:cs/>
-              </w:rPr>
-              <w:t xml:space="preserve">วริศรา </w:t>
-            </w:r>
-            <w:r>
-              <w:rPr>
-                <w:rFonts w:ascii="TH Sarabun New" w:hAnsi="TH Sarabun New"/>
-                <w:sz w:val="32"/>
-                <w:szCs w:val="32"/>
-              </w:rPr>
-              <w:t>(SP)</w:t>
+                <w:rFonts w:ascii="TH Sarabun New" w:hAnsi="TH Sarabun New"/>
+                <w:sz w:val="32"/>
+                <w:szCs w:val="32"/>
+                <w:cs/>
+              </w:rPr>
+              <w:t>วรรัตน์</w:t>
+            </w:r>
+            <w:r>
+              <w:rPr>
+                <w:rFonts w:ascii="TH Sarabun New" w:hAnsi="TH Sarabun New"/>
+                <w:sz w:val="32"/>
+                <w:szCs w:val="32"/>
+              </w:rPr>
+              <w:t xml:space="preserve"> (QM)</w:t>
             </w:r>
           </w:p>
         </w:tc>
@@ -1050,24 +957,7 @@
                 <w:sz w:val="32"/>
                 <w:szCs w:val="32"/>
               </w:rPr>
-              <w:t>.</w:t>
-            </w:r>
-            <w:r>
-              <w:rPr>
-                <w:rFonts w:ascii="TH Sarabun New" w:hAnsi="TH Sarabun New" w:hint="cs"/>
-                <w:sz w:val="32"/>
-                <w:szCs w:val="32"/>
-                <w:cs/>
-              </w:rPr>
-              <w:t>7</w:t>
-            </w:r>
-            <w:r>
-              <w:rPr>
-                <w:rFonts w:ascii="TH Sarabun New" w:hAnsi="TH Sarabun New"/>
-                <w:sz w:val="32"/>
-                <w:szCs w:val="32"/>
-              </w:rPr>
-              <w:t>.1</w:t>
+              <w:t>.8.1</w:t>
             </w:r>
           </w:p>
         </w:tc>
@@ -1093,20 +983,11 @@
             </w:pPr>
             <w:r>
               <w:rPr>
-                <w:rFonts w:ascii="TH Sarabun New" w:hAnsi="TH Sarabun New" w:hint="cs"/>
-                <w:sz w:val="32"/>
-                <w:szCs w:val="32"/>
-                <w:cs/>
-              </w:rPr>
-              <w:t>11</w:t>
-            </w:r>
-            <w:r>
-              <w:rPr>
-                <w:rFonts w:ascii="TH Sarabun New" w:hAnsi="TH Sarabun New"/>
-                <w:sz w:val="32"/>
-                <w:szCs w:val="32"/>
-              </w:rPr>
-              <w:t xml:space="preserve"> </w:t>
+                <w:rFonts w:ascii="TH Sarabun New" w:hAnsi="TH Sarabun New"/>
+                <w:sz w:val="32"/>
+                <w:szCs w:val="32"/>
+              </w:rPr>
+              <w:t xml:space="preserve">21 </w:t>
             </w:r>
             <w:r>
               <w:rPr>
@@ -1232,15 +1113,15 @@
                 <w:szCs w:val="32"/>
                 <w:cs/>
               </w:rPr>
-              <w:t xml:space="preserve">เบญจพล </w:t>
-            </w:r>
-            <w:r>
-              <w:rPr>
-                <w:rFonts w:ascii="TH Sarabun New" w:hAnsi="TH Sarabun New"/>
-                <w:sz w:val="32"/>
-                <w:szCs w:val="32"/>
-              </w:rPr>
-              <w:t>(D)</w:t>
+              <w:t xml:space="preserve">วริศรา </w:t>
+            </w:r>
+            <w:r>
+              <w:rPr>
+                <w:rFonts w:ascii="TH Sarabun New" w:hAnsi="TH Sarabun New"/>
+                <w:sz w:val="32"/>
+                <w:szCs w:val="32"/>
+              </w:rPr>
+              <w:t>(SP)</w:t>
             </w:r>
           </w:p>
         </w:tc>
@@ -1290,7 +1171,7 @@
                 <w:szCs w:val="32"/>
                 <w:cs/>
               </w:rPr>
-              <w:t>6</w:t>
+              <w:t>7</w:t>
             </w:r>
             <w:r>
               <w:rPr>
@@ -1329,7 +1210,7 @@
                 <w:szCs w:val="32"/>
                 <w:cs/>
               </w:rPr>
-              <w:t>07</w:t>
+              <w:t>11</w:t>
             </w:r>
             <w:r>
               <w:rPr>
@@ -1458,29 +1339,20 @@
             </w:pPr>
             <w:r>
               <w:rPr>
-                <w:rFonts w:ascii="TH Sarabun New" w:hAnsi="TH Sarabun New"/>
-                <w:sz w:val="32"/>
-                <w:szCs w:val="32"/>
-                <w:cs/>
-              </w:rPr>
-              <w:t>ณัฐนันท์</w:t>
-            </w:r>
-            <w:r>
-              <w:rPr>
-                <w:rFonts w:ascii="TH Sarabun New" w:hAnsi="TH Sarabun New" w:hint="cs"/>
-                <w:sz w:val="32"/>
-                <w:szCs w:val="32"/>
-                <w:cs/>
-              </w:rPr>
-              <w:t xml:space="preserve"> </w:t>
-            </w:r>
-            <w:r>
-              <w:rPr>
-                <w:rFonts w:ascii="TH Sarabun New" w:hAnsi="TH Sarabun New"/>
-                <w:sz w:val="32"/>
-                <w:szCs w:val="32"/>
-              </w:rPr>
-              <w:t>(QA)</w:t>
+                <w:rFonts w:ascii="TH Sarabun New" w:hAnsi="TH Sarabun New" w:hint="cs"/>
+                <w:sz w:val="32"/>
+                <w:szCs w:val="32"/>
+                <w:cs/>
+              </w:rPr>
+              <w:t xml:space="preserve">เบญจพล </w:t>
+            </w:r>
+            <w:r>
+              <w:rPr>
+                <w:rFonts w:ascii="TH Sarabun New" w:hAnsi="TH Sarabun New"/>
+                <w:sz w:val="32"/>
+                <w:szCs w:val="32"/>
+              </w:rPr>
+              <w:t>(D)</w:t>
             </w:r>
           </w:p>
         </w:tc>
@@ -1530,7 +1402,7 @@
                 <w:szCs w:val="32"/>
                 <w:cs/>
               </w:rPr>
-              <w:t>4</w:t>
+              <w:t>6</w:t>
             </w:r>
             <w:r>
               <w:rPr>
@@ -1569,7 +1441,7 @@
                 <w:szCs w:val="32"/>
                 <w:cs/>
               </w:rPr>
-              <w:t>23</w:t>
+              <w:t>07</w:t>
             </w:r>
             <w:r>
               <w:rPr>
@@ -1586,15 +1458,24 @@
                 <w:szCs w:val="32"/>
                 <w:cs/>
               </w:rPr>
-              <w:t xml:space="preserve">ธันวาคม </w:t>
-            </w:r>
-            <w:r>
-              <w:rPr>
-                <w:rFonts w:ascii="TH Sarabun New" w:hAnsi="TH Sarabun New"/>
-                <w:sz w:val="32"/>
-                <w:szCs w:val="32"/>
-              </w:rPr>
-              <w:t>2564</w:t>
+              <w:t xml:space="preserve">มกราคม </w:t>
+            </w:r>
+            <w:r>
+              <w:rPr>
+                <w:rFonts w:ascii="TH Sarabun New" w:hAnsi="TH Sarabun New"/>
+                <w:sz w:val="32"/>
+                <w:szCs w:val="32"/>
+              </w:rPr>
+              <w:t>256</w:t>
+            </w:r>
+            <w:r>
+              <w:rPr>
+                <w:rFonts w:ascii="TH Sarabun New" w:hAnsi="TH Sarabun New" w:hint="cs"/>
+                <w:sz w:val="32"/>
+                <w:szCs w:val="32"/>
+                <w:cs/>
+              </w:rPr>
+              <w:t>5</w:t>
             </w:r>
           </w:p>
         </w:tc>
@@ -1761,7 +1642,7 @@
                 <w:szCs w:val="32"/>
                 <w:cs/>
               </w:rPr>
-              <w:t>3</w:t>
+              <w:t>4</w:t>
             </w:r>
             <w:r>
               <w:rPr>
@@ -1800,7 +1681,7 @@
                 <w:szCs w:val="32"/>
                 <w:cs/>
               </w:rPr>
-              <w:t>16</w:t>
+              <w:t>23</w:t>
             </w:r>
             <w:r>
               <w:rPr>
@@ -1992,7 +1873,7 @@
                 <w:szCs w:val="32"/>
                 <w:cs/>
               </w:rPr>
-              <w:t>2</w:t>
+              <w:t>3</w:t>
             </w:r>
             <w:r>
               <w:rPr>
@@ -2031,7 +1912,7 @@
                 <w:szCs w:val="32"/>
                 <w:cs/>
               </w:rPr>
-              <w:t>8</w:t>
+              <w:t>16</w:t>
             </w:r>
             <w:r>
               <w:rPr>
@@ -2086,7 +1967,7 @@
                 <w:szCs w:val="32"/>
                 <w:cs/>
               </w:rPr>
-              <w:t>อัปเดตปฏิทินการทดสอบ</w:t>
+              <w:t>แก้ไข</w:t>
             </w:r>
           </w:p>
         </w:tc>
@@ -2223,7 +2104,7 @@
                 <w:szCs w:val="32"/>
                 <w:cs/>
               </w:rPr>
-              <w:t>1</w:t>
+              <w:t>2</w:t>
             </w:r>
             <w:r>
               <w:rPr>
@@ -2257,11 +2138,20 @@
             </w:pPr>
             <w:r>
               <w:rPr>
-                <w:rFonts w:ascii="TH Sarabun New" w:hAnsi="TH Sarabun New"/>
-                <w:sz w:val="32"/>
-                <w:szCs w:val="32"/>
-              </w:rPr>
-              <w:t xml:space="preserve">4 </w:t>
+                <w:rFonts w:ascii="TH Sarabun New" w:hAnsi="TH Sarabun New" w:hint="cs"/>
+                <w:sz w:val="32"/>
+                <w:szCs w:val="32"/>
+                <w:cs/>
+              </w:rPr>
+              <w:t>8</w:t>
+            </w:r>
+            <w:r>
+              <w:rPr>
+                <w:rFonts w:ascii="TH Sarabun New" w:hAnsi="TH Sarabun New"/>
+                <w:sz w:val="32"/>
+                <w:szCs w:val="32"/>
+              </w:rPr>
+              <w:t xml:space="preserve"> </w:t>
             </w:r>
             <w:r>
               <w:rPr>
@@ -2294,6 +2184,8 @@
             <w:pPr>
               <w:rPr>
                 <w:rFonts w:ascii="TH Sarabun New" w:hAnsi="TH Sarabun New"/>
+                <w:b/>
+                <w:bCs/>
                 <w:sz w:val="32"/>
                 <w:szCs w:val="32"/>
                 <w:cs/>
@@ -2402,38 +2294,74 @@
         <w:tc>
           <w:tcPr>
             <w:tcW w:w="985" w:type="dxa"/>
-            <w:shd w:val="clear" w:color="auto" w:fill="auto"/>
-          </w:tcPr>
-          <w:p>
-            <w:pPr>
-              <w:jc w:val="center"/>
-              <w:rPr>
-                <w:rFonts w:ascii="TH Sarabun New" w:hAnsi="TH Sarabun New"/>
-                <w:sz w:val="32"/>
-                <w:szCs w:val="32"/>
-                <w:cs/>
-              </w:rPr>
-            </w:pPr>
-            <w:r>
-              <w:rPr>
-                <w:rFonts w:ascii="TH Sarabun New" w:hAnsi="TH Sarabun New"/>
-                <w:sz w:val="32"/>
-                <w:szCs w:val="32"/>
-              </w:rPr>
-              <w:t>2.3.1</w:t>
+            <w:tcBorders>
+              <w:bottom w:val="single" w:sz="4" w:space="0" w:color="auto"/>
+            </w:tcBorders>
+            <w:shd w:val="clear" w:color="auto" w:fill="auto"/>
+          </w:tcPr>
+          <w:p>
+            <w:pPr>
+              <w:jc w:val="center"/>
+              <w:rPr>
+                <w:rFonts w:ascii="TH Sarabun New" w:hAnsi="TH Sarabun New"/>
+                <w:b/>
+                <w:bCs/>
+                <w:sz w:val="32"/>
+                <w:szCs w:val="32"/>
+                <w:cs/>
+              </w:rPr>
+            </w:pPr>
+            <w:r>
+              <w:rPr>
+                <w:rFonts w:ascii="TH Sarabun New" w:hAnsi="TH Sarabun New" w:hint="cs"/>
+                <w:sz w:val="32"/>
+                <w:szCs w:val="32"/>
+                <w:cs/>
+              </w:rPr>
+              <w:t>3</w:t>
+            </w:r>
+            <w:r>
+              <w:rPr>
+                <w:rFonts w:ascii="TH Sarabun New" w:hAnsi="TH Sarabun New"/>
+                <w:sz w:val="32"/>
+                <w:szCs w:val="32"/>
+              </w:rPr>
+              <w:t>.</w:t>
+            </w:r>
+            <w:r>
+              <w:rPr>
+                <w:rFonts w:ascii="TH Sarabun New" w:hAnsi="TH Sarabun New" w:hint="cs"/>
+                <w:sz w:val="32"/>
+                <w:szCs w:val="32"/>
+                <w:cs/>
+              </w:rPr>
+              <w:t>1</w:t>
+            </w:r>
+            <w:r>
+              <w:rPr>
+                <w:rFonts w:ascii="TH Sarabun New" w:hAnsi="TH Sarabun New"/>
+                <w:sz w:val="32"/>
+                <w:szCs w:val="32"/>
+              </w:rPr>
+              <w:t>.1</w:t>
             </w:r>
           </w:p>
         </w:tc>
         <w:tc>
           <w:tcPr>
             <w:tcW w:w="1980" w:type="dxa"/>
-            <w:shd w:val="clear" w:color="auto" w:fill="auto"/>
-          </w:tcPr>
-          <w:p>
-            <w:pPr>
-              <w:jc w:val="center"/>
-              <w:rPr>
-                <w:rFonts w:ascii="TH Sarabun New" w:hAnsi="TH Sarabun New"/>
+            <w:tcBorders>
+              <w:bottom w:val="single" w:sz="4" w:space="0" w:color="auto"/>
+            </w:tcBorders>
+            <w:shd w:val="clear" w:color="auto" w:fill="auto"/>
+          </w:tcPr>
+          <w:p>
+            <w:pPr>
+              <w:jc w:val="center"/>
+              <w:rPr>
+                <w:rFonts w:ascii="TH Sarabun New" w:hAnsi="TH Sarabun New"/>
+                <w:b/>
+                <w:bCs/>
                 <w:sz w:val="32"/>
                 <w:szCs w:val="32"/>
                 <w:cs/>
@@ -2454,7 +2382,7 @@
                 <w:szCs w:val="32"/>
                 <w:cs/>
               </w:rPr>
-              <w:t xml:space="preserve">กันยายน </w:t>
+              <w:t xml:space="preserve">ธันวาคม </w:t>
             </w:r>
             <w:r>
               <w:rPr>
@@ -2469,39 +2397,49 @@
         <w:tc>
           <w:tcPr>
             <w:tcW w:w="2012" w:type="dxa"/>
-            <w:shd w:val="clear" w:color="auto" w:fill="auto"/>
-          </w:tcPr>
-          <w:p>
-            <w:pPr>
-              <w:rPr>
-                <w:rFonts w:ascii="TH Sarabun New" w:hAnsi="TH Sarabun New"/>
-                <w:sz w:val="32"/>
-                <w:szCs w:val="32"/>
-              </w:rPr>
-            </w:pPr>
-            <w:r>
-              <w:rPr>
-                <w:rFonts w:ascii="TH Sarabun New" w:hAnsi="TH Sarabun New" w:hint="cs"/>
-                <w:sz w:val="32"/>
-                <w:szCs w:val="32"/>
-                <w:cs/>
-              </w:rPr>
-              <w:t>แก้ไข</w:t>
+            <w:tcBorders>
+              <w:bottom w:val="single" w:sz="4" w:space="0" w:color="auto"/>
+            </w:tcBorders>
+            <w:shd w:val="clear" w:color="auto" w:fill="auto"/>
+          </w:tcPr>
+          <w:p>
+            <w:pPr>
+              <w:rPr>
+                <w:rFonts w:ascii="TH Sarabun New" w:hAnsi="TH Sarabun New"/>
+                <w:sz w:val="32"/>
+                <w:szCs w:val="32"/>
+                <w:cs/>
+              </w:rPr>
+            </w:pPr>
+            <w:r>
+              <w:rPr>
+                <w:rFonts w:ascii="TH Sarabun New" w:hAnsi="TH Sarabun New" w:hint="cs"/>
+                <w:sz w:val="32"/>
+                <w:szCs w:val="32"/>
+                <w:cs/>
+              </w:rPr>
+              <w:t>อัปเดตปฏิทินการทดสอบ</w:t>
             </w:r>
           </w:p>
         </w:tc>
         <w:tc>
           <w:tcPr>
             <w:tcW w:w="1659" w:type="dxa"/>
-            <w:shd w:val="clear" w:color="auto" w:fill="auto"/>
-          </w:tcPr>
-          <w:p>
-            <w:pPr>
-              <w:jc w:val="center"/>
-              <w:rPr>
-                <w:rFonts w:ascii="TH Sarabun New" w:hAnsi="TH Sarabun New"/>
-                <w:sz w:val="32"/>
-                <w:szCs w:val="32"/>
+            <w:tcBorders>
+              <w:bottom w:val="single" w:sz="4" w:space="0" w:color="auto"/>
+            </w:tcBorders>
+            <w:shd w:val="clear" w:color="auto" w:fill="auto"/>
+          </w:tcPr>
+          <w:p>
+            <w:pPr>
+              <w:jc w:val="center"/>
+              <w:rPr>
+                <w:rFonts w:ascii="TH Sarabun New" w:hAnsi="TH Sarabun New"/>
+                <w:b/>
+                <w:bCs/>
+                <w:sz w:val="32"/>
+                <w:szCs w:val="32"/>
+                <w:cs/>
               </w:rPr>
             </w:pPr>
             <w:r>
@@ -2526,15 +2464,21 @@
         <w:tc>
           <w:tcPr>
             <w:tcW w:w="1660" w:type="dxa"/>
-            <w:shd w:val="clear" w:color="auto" w:fill="auto"/>
-          </w:tcPr>
-          <w:p>
-            <w:pPr>
-              <w:jc w:val="center"/>
-              <w:rPr>
-                <w:rFonts w:ascii="TH Sarabun New" w:hAnsi="TH Sarabun New"/>
-                <w:sz w:val="32"/>
-                <w:szCs w:val="32"/>
+            <w:tcBorders>
+              <w:bottom w:val="single" w:sz="4" w:space="0" w:color="auto"/>
+            </w:tcBorders>
+            <w:shd w:val="clear" w:color="auto" w:fill="auto"/>
+          </w:tcPr>
+          <w:p>
+            <w:pPr>
+              <w:jc w:val="center"/>
+              <w:rPr>
+                <w:rFonts w:ascii="TH Sarabun New" w:hAnsi="TH Sarabun New"/>
+                <w:b/>
+                <w:bCs/>
+                <w:sz w:val="32"/>
+                <w:szCs w:val="32"/>
+                <w:cs/>
               </w:rPr>
             </w:pPr>
             <w:r>
@@ -2579,15 +2523,16 @@
                 <w:rFonts w:ascii="TH Sarabun New" w:hAnsi="TH Sarabun New"/>
                 <w:sz w:val="32"/>
                 <w:szCs w:val="32"/>
-              </w:rPr>
-            </w:pPr>
-            <w:r>
-              <w:rPr>
-                <w:rFonts w:ascii="TH Sarabun New" w:hAnsi="TH Sarabun New"/>
-                <w:sz w:val="32"/>
-                <w:szCs w:val="32"/>
-              </w:rPr>
-              <w:t>2.2.1</w:t>
+                <w:cs/>
+              </w:rPr>
+            </w:pPr>
+            <w:r>
+              <w:rPr>
+                <w:rFonts w:ascii="TH Sarabun New" w:hAnsi="TH Sarabun New"/>
+                <w:sz w:val="32"/>
+                <w:szCs w:val="32"/>
+              </w:rPr>
+              <w:t>2.3.1</w:t>
             </w:r>
           </w:p>
         </w:tc>
@@ -2603,15 +2548,16 @@
                 <w:rFonts w:ascii="TH Sarabun New" w:hAnsi="TH Sarabun New"/>
                 <w:sz w:val="32"/>
                 <w:szCs w:val="32"/>
-              </w:rPr>
-            </w:pPr>
-            <w:r>
-              <w:rPr>
-                <w:rFonts w:ascii="TH Sarabun New" w:hAnsi="TH Sarabun New"/>
-                <w:sz w:val="32"/>
-                <w:szCs w:val="32"/>
-              </w:rPr>
-              <w:t xml:space="preserve">17 </w:t>
+                <w:cs/>
+              </w:rPr>
+            </w:pPr>
+            <w:r>
+              <w:rPr>
+                <w:rFonts w:ascii="TH Sarabun New" w:hAnsi="TH Sarabun New"/>
+                <w:sz w:val="32"/>
+                <w:szCs w:val="32"/>
+              </w:rPr>
+              <w:t xml:space="preserve">4 </w:t>
             </w:r>
             <w:r>
               <w:rPr>
@@ -2681,20 +2627,11 @@
             </w:r>
             <w:r>
               <w:rPr>
-                <w:rFonts w:ascii="TH Sarabun New" w:hAnsi="TH Sarabun New" w:hint="cs"/>
-                <w:sz w:val="32"/>
-                <w:szCs w:val="32"/>
-                <w:cs/>
-              </w:rPr>
-              <w:t xml:space="preserve"> </w:t>
-            </w:r>
-            <w:r>
-              <w:rPr>
-                <w:rFonts w:ascii="TH Sarabun New" w:hAnsi="TH Sarabun New"/>
-                <w:sz w:val="32"/>
-                <w:szCs w:val="32"/>
-              </w:rPr>
-              <w:t>(QM)</w:t>
+                <w:rFonts w:ascii="TH Sarabun New" w:hAnsi="TH Sarabun New"/>
+                <w:sz w:val="32"/>
+                <w:szCs w:val="32"/>
+              </w:rPr>
+              <w:t xml:space="preserve"> (QM)</w:t>
             </w:r>
           </w:p>
         </w:tc>
@@ -2762,7 +2699,7 @@
                 <w:sz w:val="32"/>
                 <w:szCs w:val="32"/>
               </w:rPr>
-              <w:t>1.9.2</w:t>
+              <w:t>2.2.1</w:t>
             </w:r>
           </w:p>
         </w:tc>
@@ -2786,7 +2723,7 @@
                 <w:sz w:val="32"/>
                 <w:szCs w:val="32"/>
               </w:rPr>
-              <w:t xml:space="preserve">6 </w:t>
+              <w:t xml:space="preserve">17 </w:t>
             </w:r>
             <w:r>
               <w:rPr>
@@ -2872,6 +2809,12 @@
               <w:t>(QM)</w:t>
             </w:r>
           </w:p>
+        </w:tc>
+        <w:tc>
+          <w:tcPr>
+            <w:tcW w:w="1660" w:type="dxa"/>
+            <w:shd w:val="clear" w:color="auto" w:fill="auto"/>
+          </w:tcPr>
           <w:p>
             <w:pPr>
               <w:jc w:val="center"/>
@@ -2906,75 +2849,6 @@
                 <w:szCs w:val="32"/>
               </w:rPr>
               <w:t>(QA)</w:t>
-            </w:r>
-          </w:p>
-        </w:tc>
-        <w:tc>
-          <w:tcPr>
-            <w:tcW w:w="1660" w:type="dxa"/>
-            <w:shd w:val="clear" w:color="auto" w:fill="auto"/>
-          </w:tcPr>
-          <w:p>
-            <w:pPr>
-              <w:jc w:val="center"/>
-              <w:rPr>
-                <w:rFonts w:ascii="TH Sarabun New" w:hAnsi="TH Sarabun New"/>
-                <w:sz w:val="32"/>
-                <w:szCs w:val="32"/>
-              </w:rPr>
-            </w:pPr>
-            <w:r>
-              <w:rPr>
-                <w:rFonts w:ascii="TH Sarabun New" w:hAnsi="TH Sarabun New"/>
-                <w:sz w:val="32"/>
-                <w:szCs w:val="32"/>
-                <w:cs/>
-              </w:rPr>
-              <w:t>ณัฐดนัย</w:t>
-            </w:r>
-            <w:r>
-              <w:rPr>
-                <w:rFonts w:ascii="TH Sarabun New" w:hAnsi="TH Sarabun New"/>
-                <w:sz w:val="32"/>
-                <w:szCs w:val="32"/>
-              </w:rPr>
-              <w:t xml:space="preserve"> (DM)</w:t>
-            </w:r>
-          </w:p>
-          <w:p>
-            <w:pPr>
-              <w:jc w:val="center"/>
-              <w:rPr>
-                <w:rFonts w:ascii="TH Sarabun New" w:hAnsi="TH Sarabun New"/>
-                <w:sz w:val="32"/>
-                <w:szCs w:val="32"/>
-              </w:rPr>
-            </w:pPr>
-            <w:r>
-              <w:rPr>
-                <w:rFonts w:ascii="TH Sarabun New" w:hAnsi="TH Sarabun New"/>
-                <w:sz w:val="32"/>
-                <w:szCs w:val="32"/>
-                <w:cs/>
-              </w:rPr>
-              <w:t>ทัศวรรณ</w:t>
-            </w:r>
-            <w:r>
-              <w:rPr>
-                <w:rFonts w:ascii="TH Sarabun New" w:hAnsi="TH Sarabun New" w:hint="cs"/>
-                <w:sz w:val="32"/>
-                <w:szCs w:val="32"/>
-                <w:cs/>
-              </w:rPr>
-              <w:t xml:space="preserve"> </w:t>
-            </w:r>
-            <w:r>
-              <w:rPr>
-                <w:rFonts w:ascii="TH Sarabun New" w:hAnsi="TH Sarabun New"/>
-                <w:sz w:val="32"/>
-                <w:szCs w:val="32"/>
-              </w:rPr>
-              <w:t>(D)</w:t>
             </w:r>
           </w:p>
         </w:tc>
@@ -3000,7 +2874,7 @@
                 <w:sz w:val="32"/>
                 <w:szCs w:val="32"/>
               </w:rPr>
-              <w:t>1.9.1</w:t>
+              <w:t>1.9.2</w:t>
             </w:r>
           </w:p>
         </w:tc>
@@ -3024,7 +2898,7 @@
                 <w:sz w:val="32"/>
                 <w:szCs w:val="32"/>
               </w:rPr>
-              <w:t xml:space="preserve">3 </w:t>
+              <w:t xml:space="preserve">6 </w:t>
             </w:r>
             <w:r>
               <w:rPr>
@@ -3172,20 +3046,11 @@
             </w:r>
             <w:r>
               <w:rPr>
-                <w:rFonts w:ascii="TH Sarabun New" w:hAnsi="TH Sarabun New" w:hint="cs"/>
-                <w:sz w:val="32"/>
-                <w:szCs w:val="32"/>
-                <w:cs/>
-              </w:rPr>
-              <w:t xml:space="preserve"> </w:t>
-            </w:r>
-            <w:r>
-              <w:rPr>
-                <w:rFonts w:ascii="TH Sarabun New" w:hAnsi="TH Sarabun New"/>
-                <w:sz w:val="32"/>
-                <w:szCs w:val="32"/>
-              </w:rPr>
-              <w:t>(DM)</w:t>
+                <w:rFonts w:ascii="TH Sarabun New" w:hAnsi="TH Sarabun New"/>
+                <w:sz w:val="32"/>
+                <w:szCs w:val="32"/>
+              </w:rPr>
+              <w:t xml:space="preserve"> (DM)</w:t>
             </w:r>
           </w:p>
           <w:p>
@@ -3247,7 +3112,7 @@
                 <w:sz w:val="32"/>
                 <w:szCs w:val="32"/>
               </w:rPr>
-              <w:t>1.8.4</w:t>
+              <w:t>1.9.1</w:t>
             </w:r>
           </w:p>
         </w:tc>
@@ -3271,7 +3136,73 @@
                 <w:sz w:val="32"/>
                 <w:szCs w:val="32"/>
               </w:rPr>
-              <w:t>30</w:t>
+              <w:t xml:space="preserve">3 </w:t>
+            </w:r>
+            <w:r>
+              <w:rPr>
+                <w:rFonts w:ascii="TH Sarabun New" w:hAnsi="TH Sarabun New" w:hint="cs"/>
+                <w:sz w:val="32"/>
+                <w:szCs w:val="32"/>
+                <w:cs/>
+              </w:rPr>
+              <w:t xml:space="preserve">กันยายน </w:t>
+            </w:r>
+            <w:r>
+              <w:rPr>
+                <w:rFonts w:ascii="TH Sarabun New" w:hAnsi="TH Sarabun New"/>
+                <w:sz w:val="32"/>
+                <w:szCs w:val="32"/>
+              </w:rPr>
+              <w:t>2564</w:t>
+            </w:r>
+          </w:p>
+        </w:tc>
+        <w:tc>
+          <w:tcPr>
+            <w:tcW w:w="2012" w:type="dxa"/>
+            <w:shd w:val="clear" w:color="auto" w:fill="auto"/>
+          </w:tcPr>
+          <w:p>
+            <w:pPr>
+              <w:rPr>
+                <w:rFonts w:ascii="TH Sarabun New" w:hAnsi="TH Sarabun New"/>
+                <w:sz w:val="32"/>
+                <w:szCs w:val="32"/>
+              </w:rPr>
+            </w:pPr>
+            <w:r>
+              <w:rPr>
+                <w:rFonts w:ascii="TH Sarabun New" w:hAnsi="TH Sarabun New" w:hint="cs"/>
+                <w:sz w:val="32"/>
+                <w:szCs w:val="32"/>
+                <w:cs/>
+              </w:rPr>
+              <w:t>แก้ไข</w:t>
+            </w:r>
+          </w:p>
+        </w:tc>
+        <w:tc>
+          <w:tcPr>
+            <w:tcW w:w="1659" w:type="dxa"/>
+            <w:shd w:val="clear" w:color="auto" w:fill="auto"/>
+          </w:tcPr>
+          <w:p>
+            <w:pPr>
+              <w:jc w:val="center"/>
+              <w:rPr>
+                <w:rFonts w:ascii="TH Sarabun New" w:hAnsi="TH Sarabun New"/>
+                <w:sz w:val="32"/>
+                <w:szCs w:val="32"/>
+              </w:rPr>
+            </w:pPr>
+            <w:r>
+              <w:rPr>
+                <w:rFonts w:ascii="TH Sarabun New" w:hAnsi="TH Sarabun New"/>
+                <w:sz w:val="32"/>
+                <w:szCs w:val="32"/>
+                <w:cs/>
+              </w:rPr>
+              <w:t>วรรัตน์</w:t>
             </w:r>
             <w:r>
               <w:rPr>
@@ -3284,70 +3215,30 @@
             </w:r>
             <w:r>
               <w:rPr>
-                <w:rFonts w:ascii="TH Sarabun New" w:hAnsi="TH Sarabun New" w:hint="cs"/>
-                <w:sz w:val="32"/>
-                <w:szCs w:val="32"/>
-                <w:cs/>
-              </w:rPr>
-              <w:t xml:space="preserve">สิงหาคม </w:t>
-            </w:r>
-            <w:r>
-              <w:rPr>
-                <w:rFonts w:ascii="TH Sarabun New" w:hAnsi="TH Sarabun New"/>
-                <w:sz w:val="32"/>
-                <w:szCs w:val="32"/>
-              </w:rPr>
-              <w:t>2564</w:t>
-            </w:r>
-          </w:p>
-        </w:tc>
-        <w:tc>
-          <w:tcPr>
-            <w:tcW w:w="2012" w:type="dxa"/>
-            <w:shd w:val="clear" w:color="auto" w:fill="auto"/>
-          </w:tcPr>
-          <w:p>
-            <w:pPr>
-              <w:rPr>
-                <w:rFonts w:ascii="TH Sarabun New" w:hAnsi="TH Sarabun New"/>
-                <w:sz w:val="32"/>
-                <w:szCs w:val="32"/>
-                <w:cs/>
-              </w:rPr>
-            </w:pPr>
-            <w:r>
-              <w:rPr>
-                <w:rFonts w:ascii="TH Sarabun New" w:hAnsi="TH Sarabun New" w:hint="cs"/>
-                <w:sz w:val="32"/>
-                <w:szCs w:val="32"/>
-                <w:cs/>
-              </w:rPr>
-              <w:t>แก้ไข</w:t>
-            </w:r>
-          </w:p>
-        </w:tc>
-        <w:tc>
-          <w:tcPr>
-            <w:tcW w:w="1659" w:type="dxa"/>
-            <w:shd w:val="clear" w:color="auto" w:fill="auto"/>
-          </w:tcPr>
-          <w:p>
-            <w:pPr>
-              <w:jc w:val="center"/>
-              <w:rPr>
-                <w:rFonts w:ascii="TH Sarabun New" w:hAnsi="TH Sarabun New"/>
-                <w:sz w:val="32"/>
-                <w:szCs w:val="32"/>
-              </w:rPr>
-            </w:pPr>
-            <w:r>
-              <w:rPr>
-                <w:rFonts w:ascii="TH Sarabun New" w:hAnsi="TH Sarabun New"/>
-                <w:sz w:val="32"/>
-                <w:szCs w:val="32"/>
-                <w:cs/>
-              </w:rPr>
-              <w:t>วรรัตน์</w:t>
+                <w:rFonts w:ascii="TH Sarabun New" w:hAnsi="TH Sarabun New"/>
+                <w:sz w:val="32"/>
+                <w:szCs w:val="32"/>
+              </w:rPr>
+              <w:t>(QM)</w:t>
+            </w:r>
+          </w:p>
+          <w:p>
+            <w:pPr>
+              <w:jc w:val="center"/>
+              <w:rPr>
+                <w:rFonts w:ascii="TH Sarabun New" w:hAnsi="TH Sarabun New"/>
+                <w:sz w:val="32"/>
+                <w:szCs w:val="32"/>
+              </w:rPr>
+            </w:pPr>
+            <w:r>
+              <w:rPr>
+                <w:rFonts w:ascii="TH Sarabun New" w:hAnsi="TH Sarabun New"/>
+                <w:sz w:val="32"/>
+                <w:szCs w:val="32"/>
+                <w:cs/>
+              </w:rPr>
+              <w:t>ณัฐนันท์</w:t>
             </w:r>
             <w:r>
               <w:rPr>
@@ -3364,17 +3255,22 @@
                 <w:sz w:val="32"/>
                 <w:szCs w:val="32"/>
               </w:rPr>
-              <w:t>(QM)</w:t>
-            </w:r>
-          </w:p>
-          <w:p>
-            <w:pPr>
-              <w:jc w:val="center"/>
-              <w:rPr>
-                <w:rFonts w:ascii="TH Sarabun New" w:hAnsi="TH Sarabun New"/>
-                <w:sz w:val="32"/>
-                <w:szCs w:val="32"/>
-                <w:cs/>
+              <w:t>(QA)</w:t>
+            </w:r>
+          </w:p>
+        </w:tc>
+        <w:tc>
+          <w:tcPr>
+            <w:tcW w:w="1660" w:type="dxa"/>
+            <w:shd w:val="clear" w:color="auto" w:fill="auto"/>
+          </w:tcPr>
+          <w:p>
+            <w:pPr>
+              <w:jc w:val="center"/>
+              <w:rPr>
+                <w:rFonts w:ascii="TH Sarabun New" w:hAnsi="TH Sarabun New"/>
+                <w:sz w:val="32"/>
+                <w:szCs w:val="32"/>
               </w:rPr>
             </w:pPr>
             <w:r>
@@ -3404,56 +3300,13 @@
               <w:t>(DM)</w:t>
             </w:r>
           </w:p>
-        </w:tc>
-        <w:tc>
-          <w:tcPr>
-            <w:tcW w:w="1660" w:type="dxa"/>
-            <w:shd w:val="clear" w:color="auto" w:fill="auto"/>
-          </w:tcPr>
-          <w:p>
-            <w:pPr>
-              <w:jc w:val="center"/>
-              <w:rPr>
-                <w:rFonts w:ascii="TH Sarabun New" w:hAnsi="TH Sarabun New"/>
-                <w:sz w:val="32"/>
-                <w:szCs w:val="32"/>
-              </w:rPr>
-            </w:pPr>
-            <w:r>
-              <w:rPr>
-                <w:rFonts w:ascii="TH Sarabun New" w:hAnsi="TH Sarabun New"/>
-                <w:sz w:val="32"/>
-                <w:szCs w:val="32"/>
-                <w:cs/>
-              </w:rPr>
-              <w:t>ณัฐนันท์</w:t>
-            </w:r>
-            <w:r>
-              <w:rPr>
-                <w:rFonts w:ascii="TH Sarabun New" w:hAnsi="TH Sarabun New" w:hint="cs"/>
-                <w:sz w:val="32"/>
-                <w:szCs w:val="32"/>
-                <w:cs/>
-              </w:rPr>
-              <w:t xml:space="preserve"> </w:t>
-            </w:r>
-            <w:r>
-              <w:rPr>
-                <w:rFonts w:ascii="TH Sarabun New" w:hAnsi="TH Sarabun New"/>
-                <w:sz w:val="32"/>
-                <w:szCs w:val="32"/>
-              </w:rPr>
-              <w:t>(QA)</w:t>
-            </w:r>
-          </w:p>
-          <w:p>
-            <w:pPr>
-              <w:jc w:val="center"/>
-              <w:rPr>
-                <w:rFonts w:ascii="TH Sarabun New" w:hAnsi="TH Sarabun New"/>
-                <w:sz w:val="32"/>
-                <w:szCs w:val="32"/>
-                <w:cs/>
+          <w:p>
+            <w:pPr>
+              <w:jc w:val="center"/>
+              <w:rPr>
+                <w:rFonts w:ascii="TH Sarabun New" w:hAnsi="TH Sarabun New"/>
+                <w:sz w:val="32"/>
+                <w:szCs w:val="32"/>
               </w:rPr>
             </w:pPr>
             <w:r>
@@ -3506,7 +3359,7 @@
                 <w:sz w:val="32"/>
                 <w:szCs w:val="32"/>
               </w:rPr>
-              <w:t>1.8.3</w:t>
+              <w:t>1.8.4</w:t>
             </w:r>
           </w:p>
         </w:tc>
@@ -3530,7 +3383,7 @@
                 <w:sz w:val="32"/>
                 <w:szCs w:val="32"/>
               </w:rPr>
-              <w:t>24</w:t>
+              <w:t>30</w:t>
             </w:r>
             <w:r>
               <w:rPr>
@@ -3765,7 +3618,7 @@
                 <w:sz w:val="32"/>
                 <w:szCs w:val="32"/>
               </w:rPr>
-              <w:t>1.8.2</w:t>
+              <w:t>1.8.3</w:t>
             </w:r>
           </w:p>
         </w:tc>
@@ -3902,7 +3755,6 @@
                 <w:szCs w:val="32"/>
                 <w:cs/>
               </w:rPr>
-              <w:lastRenderedPageBreak/>
               <w:t>ณัฐดนัย</w:t>
             </w:r>
             <w:r>
@@ -3945,7 +3797,6 @@
                 <w:szCs w:val="32"/>
                 <w:cs/>
               </w:rPr>
-              <w:lastRenderedPageBreak/>
               <w:t>ณัฐนันท์</w:t>
             </w:r>
             <w:r>
@@ -3983,7 +3834,6 @@
                 <w:szCs w:val="32"/>
                 <w:cs/>
               </w:rPr>
-              <w:lastRenderedPageBreak/>
               <w:t>ทัศวรรณ</w:t>
             </w:r>
             <w:r>
@@ -4028,6 +3878,265 @@
                 <w:szCs w:val="32"/>
               </w:rPr>
               <w:lastRenderedPageBreak/>
+              <w:t>1.8.2</w:t>
+            </w:r>
+          </w:p>
+        </w:tc>
+        <w:tc>
+          <w:tcPr>
+            <w:tcW w:w="1980" w:type="dxa"/>
+            <w:shd w:val="clear" w:color="auto" w:fill="auto"/>
+          </w:tcPr>
+          <w:p>
+            <w:pPr>
+              <w:jc w:val="center"/>
+              <w:rPr>
+                <w:rFonts w:ascii="TH Sarabun New" w:hAnsi="TH Sarabun New"/>
+                <w:sz w:val="32"/>
+                <w:szCs w:val="32"/>
+              </w:rPr>
+            </w:pPr>
+            <w:r>
+              <w:rPr>
+                <w:rFonts w:ascii="TH Sarabun New" w:hAnsi="TH Sarabun New"/>
+                <w:sz w:val="32"/>
+                <w:szCs w:val="32"/>
+              </w:rPr>
+              <w:t>24</w:t>
+            </w:r>
+            <w:r>
+              <w:rPr>
+                <w:rFonts w:ascii="TH Sarabun New" w:hAnsi="TH Sarabun New" w:hint="cs"/>
+                <w:sz w:val="32"/>
+                <w:szCs w:val="32"/>
+                <w:cs/>
+              </w:rPr>
+              <w:t xml:space="preserve"> </w:t>
+            </w:r>
+            <w:r>
+              <w:rPr>
+                <w:rFonts w:ascii="TH Sarabun New" w:hAnsi="TH Sarabun New" w:hint="cs"/>
+                <w:sz w:val="32"/>
+                <w:szCs w:val="32"/>
+                <w:cs/>
+              </w:rPr>
+              <w:t xml:space="preserve">สิงหาคม </w:t>
+            </w:r>
+            <w:r>
+              <w:rPr>
+                <w:rFonts w:ascii="TH Sarabun New" w:hAnsi="TH Sarabun New"/>
+                <w:sz w:val="32"/>
+                <w:szCs w:val="32"/>
+              </w:rPr>
+              <w:t>2564</w:t>
+            </w:r>
+          </w:p>
+        </w:tc>
+        <w:tc>
+          <w:tcPr>
+            <w:tcW w:w="2012" w:type="dxa"/>
+            <w:shd w:val="clear" w:color="auto" w:fill="auto"/>
+          </w:tcPr>
+          <w:p>
+            <w:pPr>
+              <w:rPr>
+                <w:rFonts w:ascii="TH Sarabun New" w:hAnsi="TH Sarabun New"/>
+                <w:sz w:val="32"/>
+                <w:szCs w:val="32"/>
+                <w:cs/>
+              </w:rPr>
+            </w:pPr>
+            <w:r>
+              <w:rPr>
+                <w:rFonts w:ascii="TH Sarabun New" w:hAnsi="TH Sarabun New" w:hint="cs"/>
+                <w:sz w:val="32"/>
+                <w:szCs w:val="32"/>
+                <w:cs/>
+              </w:rPr>
+              <w:t>แก้ไข</w:t>
+            </w:r>
+          </w:p>
+        </w:tc>
+        <w:tc>
+          <w:tcPr>
+            <w:tcW w:w="1659" w:type="dxa"/>
+            <w:shd w:val="clear" w:color="auto" w:fill="auto"/>
+          </w:tcPr>
+          <w:p>
+            <w:pPr>
+              <w:jc w:val="center"/>
+              <w:rPr>
+                <w:rFonts w:ascii="TH Sarabun New" w:hAnsi="TH Sarabun New"/>
+                <w:sz w:val="32"/>
+                <w:szCs w:val="32"/>
+              </w:rPr>
+            </w:pPr>
+            <w:r>
+              <w:rPr>
+                <w:rFonts w:ascii="TH Sarabun New" w:hAnsi="TH Sarabun New"/>
+                <w:sz w:val="32"/>
+                <w:szCs w:val="32"/>
+                <w:cs/>
+              </w:rPr>
+              <w:t>วรรัตน์</w:t>
+            </w:r>
+            <w:r>
+              <w:rPr>
+                <w:rFonts w:ascii="TH Sarabun New" w:hAnsi="TH Sarabun New" w:hint="cs"/>
+                <w:sz w:val="32"/>
+                <w:szCs w:val="32"/>
+                <w:cs/>
+              </w:rPr>
+              <w:t xml:space="preserve"> </w:t>
+            </w:r>
+            <w:r>
+              <w:rPr>
+                <w:rFonts w:ascii="TH Sarabun New" w:hAnsi="TH Sarabun New"/>
+                <w:sz w:val="32"/>
+                <w:szCs w:val="32"/>
+              </w:rPr>
+              <w:t>(QM)</w:t>
+            </w:r>
+          </w:p>
+          <w:p>
+            <w:pPr>
+              <w:jc w:val="center"/>
+              <w:rPr>
+                <w:rFonts w:ascii="TH Sarabun New" w:hAnsi="TH Sarabun New"/>
+                <w:sz w:val="32"/>
+                <w:szCs w:val="32"/>
+                <w:cs/>
+              </w:rPr>
+            </w:pPr>
+            <w:r>
+              <w:rPr>
+                <w:rFonts w:ascii="TH Sarabun New" w:hAnsi="TH Sarabun New"/>
+                <w:sz w:val="32"/>
+                <w:szCs w:val="32"/>
+                <w:cs/>
+              </w:rPr>
+              <w:t>ณัฐดนัย</w:t>
+            </w:r>
+            <w:r>
+              <w:rPr>
+                <w:rFonts w:ascii="TH Sarabun New" w:hAnsi="TH Sarabun New" w:hint="cs"/>
+                <w:sz w:val="32"/>
+                <w:szCs w:val="32"/>
+                <w:cs/>
+              </w:rPr>
+              <w:t xml:space="preserve"> </w:t>
+            </w:r>
+            <w:r>
+              <w:rPr>
+                <w:rFonts w:ascii="TH Sarabun New" w:hAnsi="TH Sarabun New"/>
+                <w:sz w:val="32"/>
+                <w:szCs w:val="32"/>
+              </w:rPr>
+              <w:t>(DM)</w:t>
+            </w:r>
+          </w:p>
+        </w:tc>
+        <w:tc>
+          <w:tcPr>
+            <w:tcW w:w="1660" w:type="dxa"/>
+            <w:shd w:val="clear" w:color="auto" w:fill="auto"/>
+          </w:tcPr>
+          <w:p>
+            <w:pPr>
+              <w:jc w:val="center"/>
+              <w:rPr>
+                <w:rFonts w:ascii="TH Sarabun New" w:hAnsi="TH Sarabun New"/>
+                <w:sz w:val="32"/>
+                <w:szCs w:val="32"/>
+              </w:rPr>
+            </w:pPr>
+            <w:r>
+              <w:rPr>
+                <w:rFonts w:ascii="TH Sarabun New" w:hAnsi="TH Sarabun New"/>
+                <w:sz w:val="32"/>
+                <w:szCs w:val="32"/>
+                <w:cs/>
+              </w:rPr>
+              <w:t>ณัฐนันท์</w:t>
+            </w:r>
+            <w:r>
+              <w:rPr>
+                <w:rFonts w:ascii="TH Sarabun New" w:hAnsi="TH Sarabun New" w:hint="cs"/>
+                <w:sz w:val="32"/>
+                <w:szCs w:val="32"/>
+                <w:cs/>
+              </w:rPr>
+              <w:t xml:space="preserve"> </w:t>
+            </w:r>
+            <w:r>
+              <w:rPr>
+                <w:rFonts w:ascii="TH Sarabun New" w:hAnsi="TH Sarabun New"/>
+                <w:sz w:val="32"/>
+                <w:szCs w:val="32"/>
+              </w:rPr>
+              <w:t>(QA)</w:t>
+            </w:r>
+          </w:p>
+          <w:p>
+            <w:pPr>
+              <w:jc w:val="center"/>
+              <w:rPr>
+                <w:rFonts w:ascii="TH Sarabun New" w:hAnsi="TH Sarabun New"/>
+                <w:sz w:val="32"/>
+                <w:szCs w:val="32"/>
+                <w:cs/>
+              </w:rPr>
+            </w:pPr>
+            <w:r>
+              <w:rPr>
+                <w:rFonts w:ascii="TH Sarabun New" w:hAnsi="TH Sarabun New"/>
+                <w:sz w:val="32"/>
+                <w:szCs w:val="32"/>
+                <w:cs/>
+              </w:rPr>
+              <w:t>ทัศวรรณ</w:t>
+            </w:r>
+            <w:r>
+              <w:rPr>
+                <w:rFonts w:ascii="TH Sarabun New" w:hAnsi="TH Sarabun New" w:hint="cs"/>
+                <w:sz w:val="32"/>
+                <w:szCs w:val="32"/>
+                <w:cs/>
+              </w:rPr>
+              <w:t xml:space="preserve"> </w:t>
+            </w:r>
+            <w:r>
+              <w:rPr>
+                <w:rFonts w:ascii="TH Sarabun New" w:hAnsi="TH Sarabun New"/>
+                <w:sz w:val="32"/>
+                <w:szCs w:val="32"/>
+              </w:rPr>
+              <w:t>(D)</w:t>
+            </w:r>
+          </w:p>
+        </w:tc>
+      </w:tr>
+      <w:tr>
+        <w:tc>
+          <w:tcPr>
+            <w:tcW w:w="985" w:type="dxa"/>
+            <w:shd w:val="clear" w:color="auto" w:fill="auto"/>
+          </w:tcPr>
+          <w:p>
+            <w:pPr>
+              <w:jc w:val="center"/>
+              <w:rPr>
+                <w:rFonts w:ascii="TH Sarabun New" w:hAnsi="TH Sarabun New"/>
+                <w:sz w:val="32"/>
+                <w:szCs w:val="32"/>
+              </w:rPr>
+            </w:pPr>
+            <w:r>
+              <w:rPr>
+                <w:rFonts w:ascii="TH Sarabun New" w:hAnsi="TH Sarabun New"/>
+                <w:sz w:val="32"/>
+                <w:szCs w:val="32"/>
+              </w:rPr>
               <w:t>1.8.1</w:t>
             </w:r>
           </w:p>
@@ -6788,6 +6897,7 @@
                 <w:sz w:val="32"/>
                 <w:szCs w:val="32"/>
               </w:rPr>
+              <w:lastRenderedPageBreak/>
               <w:t>1.2.5</w:t>
             </w:r>
           </w:p>
@@ -6915,7 +7025,6 @@
                 <w:szCs w:val="32"/>
                 <w:cs/>
               </w:rPr>
-              <w:lastRenderedPageBreak/>
               <w:t>กล้ายุทธ</w:t>
             </w:r>
             <w:r>
@@ -6958,7 +7067,6 @@
                 <w:szCs w:val="32"/>
                 <w:cs/>
               </w:rPr>
-              <w:lastRenderedPageBreak/>
               <w:t>วริศรา</w:t>
             </w:r>
             <w:r>
@@ -6986,7 +7094,6 @@
                 <w:szCs w:val="32"/>
                 <w:cs/>
               </w:rPr>
-              <w:lastRenderedPageBreak/>
               <w:t>วรรัตน์</w:t>
             </w:r>
             <w:r>
@@ -7030,7 +7137,6 @@
                 <w:sz w:val="32"/>
                 <w:szCs w:val="32"/>
               </w:rPr>
-              <w:lastRenderedPageBreak/>
               <w:t>1.2.4</w:t>
             </w:r>
           </w:p>

</xml_diff>